<commit_message>
added resume for assetmark
</commit_message>
<xml_diff>
--- a/highest_ats_score_resume (1).docx
+++ b/highest_ats_score_resume (1).docx
@@ -398,8 +398,17 @@
             <w:color w:val="371E77"/>
             <w:u w:val="single" w:color="371E77"/>
           </w:rPr>
-          <w:t>linkedin.com/in/rishurana</w:t>
+          <w:t>linkedin.com/in/</w:t>
         </w:r>
+        <w:proofErr w:type="spellStart"/>
+        <w:r>
+          <w:rPr>
+            <w:color w:val="371E77"/>
+            <w:u w:val="single" w:color="371E77"/>
+          </w:rPr>
+          <w:t>rishurana</w:t>
+        </w:r>
+        <w:proofErr w:type="spellEnd"/>
       </w:hyperlink>
     </w:p>
     <w:p>
@@ -500,11 +509,19 @@
         </w:rPr>
         <w:t xml:space="preserve"> </w:t>
       </w:r>
-      <w:r>
-        <w:rPr>
-          <w:color w:val="1B023B"/>
-        </w:rPr>
-        <w:t>Javascript,</w:t>
+      <w:proofErr w:type="spellStart"/>
+      <w:r>
+        <w:rPr>
+          <w:color w:val="1B023B"/>
+        </w:rPr>
+        <w:t>Javascript</w:t>
+      </w:r>
+      <w:proofErr w:type="spellEnd"/>
+      <w:r>
+        <w:rPr>
+          <w:color w:val="1B023B"/>
+        </w:rPr>
+        <w:t>,</w:t>
       </w:r>
       <w:r>
         <w:rPr>
@@ -574,6 +591,12 @@
       <w:r>
         <w:rPr>
           <w:color w:val="1B023B"/>
+        </w:rPr>
+        <w:t>s</w:t>
+      </w:r>
+      <w:r>
+        <w:rPr>
+          <w:color w:val="1B023B"/>
           <w:spacing w:val="-3"/>
         </w:rPr>
         <w:t xml:space="preserve"> </w:t>
@@ -595,7 +618,19 @@
         <w:rPr>
           <w:color w:val="1B023B"/>
         </w:rPr>
-        <w:t>algorithms</w:t>
+        <w:t>Al</w:t>
+      </w:r>
+      <w:r>
+        <w:rPr>
+          <w:color w:val="1B023B"/>
+        </w:rPr>
+        <w:t>gorithms</w:t>
+      </w:r>
+      <w:r>
+        <w:rPr>
+          <w:color w:val="1B023B"/>
+        </w:rPr>
+        <w:t>, Java</w:t>
       </w:r>
     </w:p>
     <w:p>
@@ -694,11 +729,19 @@
         </w:rPr>
         <w:t xml:space="preserve"> </w:t>
       </w:r>
-      <w:r>
-        <w:rPr>
-          <w:color w:val="1B023B"/>
-        </w:rPr>
-        <w:t>ExpressJs,</w:t>
+      <w:proofErr w:type="spellStart"/>
+      <w:r>
+        <w:rPr>
+          <w:color w:val="1B023B"/>
+        </w:rPr>
+        <w:t>ExpressJs</w:t>
+      </w:r>
+      <w:proofErr w:type="spellEnd"/>
+      <w:r>
+        <w:rPr>
+          <w:color w:val="1B023B"/>
+        </w:rPr>
+        <w:t>,</w:t>
       </w:r>
       <w:r>
         <w:rPr>
@@ -802,20 +845,33 @@
         <w:rPr>
           <w:color w:val="1B023B"/>
         </w:rPr>
-        <w:t>Reac-</w:t>
-      </w:r>
-      <w:r>
-        <w:rPr>
-          <w:color w:val="1B023B"/>
-          <w:spacing w:val="-53"/>
-        </w:rPr>
-        <w:t xml:space="preserve"> </w:t>
-      </w:r>
-      <w:r>
-        <w:rPr>
-          <w:color w:val="1B023B"/>
-        </w:rPr>
-        <w:t>tJS</w:t>
+        <w:t>Reac</w:t>
+      </w:r>
+      <w:r>
+        <w:rPr>
+          <w:color w:val="1B023B"/>
+        </w:rPr>
+        <w:t>t</w:t>
+      </w:r>
+      <w:r>
+        <w:rPr>
+          <w:color w:val="1B023B"/>
+        </w:rPr>
+        <w:t xml:space="preserve">, Spring, </w:t>
+      </w:r>
+      <w:proofErr w:type="spellStart"/>
+      <w:r>
+        <w:rPr>
+          <w:color w:val="1B023B"/>
+        </w:rPr>
+        <w:t>NodeJs</w:t>
+      </w:r>
+      <w:proofErr w:type="spellEnd"/>
+      <w:r>
+        <w:rPr>
+          <w:color w:val="1B023B"/>
+        </w:rPr>
+        <w:t>, Azure, JIRA</w:t>
       </w:r>
     </w:p>
     <w:p>
@@ -872,6 +928,7 @@
           <w:sz w:val="20"/>
         </w:rPr>
       </w:pPr>
+      <w:proofErr w:type="spellStart"/>
       <w:r>
         <w:rPr>
           <w:rFonts w:ascii="Arial"/>
@@ -879,7 +936,17 @@
           <w:color w:val="1B023B"/>
           <w:sz w:val="20"/>
         </w:rPr>
-        <w:t>Incedo,</w:t>
+        <w:t>Incedo</w:t>
+      </w:r>
+      <w:proofErr w:type="spellEnd"/>
+      <w:r>
+        <w:rPr>
+          <w:rFonts w:ascii="Arial"/>
+          <w:b/>
+          <w:color w:val="1B023B"/>
+          <w:sz w:val="20"/>
+        </w:rPr>
+        <w:t>,</w:t>
       </w:r>
       <w:r>
         <w:rPr>
@@ -2130,6 +2197,7 @@
           <w:sz w:val="20"/>
         </w:rPr>
       </w:pPr>
+      <w:proofErr w:type="spellStart"/>
       <w:r>
         <w:rPr>
           <w:rFonts w:ascii="Arial"/>
@@ -2137,7 +2205,17 @@
           <w:color w:val="1B023B"/>
           <w:sz w:val="20"/>
         </w:rPr>
-        <w:t>Incedo,</w:t>
+        <w:t>Incedo</w:t>
+      </w:r>
+      <w:proofErr w:type="spellEnd"/>
+      <w:r>
+        <w:rPr>
+          <w:rFonts w:ascii="Arial"/>
+          <w:b/>
+          <w:color w:val="1B023B"/>
+          <w:sz w:val="20"/>
+        </w:rPr>
+        <w:t>,</w:t>
       </w:r>
       <w:r>
         <w:rPr>
@@ -3611,14 +3689,20 @@
     <w:p>
       <w:pPr>
         <w:pStyle w:val="Heading2"/>
+        <w:rPr>
+          <w:u w:val="single"/>
+        </w:rPr>
       </w:pPr>
       <w:hyperlink r:id="rId12">
+        <w:proofErr w:type="spellStart"/>
         <w:r>
           <w:rPr>
             <w:color w:val="1B023B"/>
+            <w:u w:val="single"/>
           </w:rPr>
           <w:t>ShopEase</w:t>
         </w:r>
+        <w:proofErr w:type="spellEnd"/>
       </w:hyperlink>
     </w:p>
     <w:p>
@@ -3638,11 +3722,27 @@
         </w:rPr>
         <w:t xml:space="preserve"> </w:t>
       </w:r>
-      <w:r>
-        <w:rPr>
-          <w:color w:val="371E77"/>
-        </w:rPr>
-        <w:t>Js(Express),</w:t>
+      <w:proofErr w:type="spellStart"/>
+      <w:proofErr w:type="gramStart"/>
+      <w:r>
+        <w:rPr>
+          <w:color w:val="371E77"/>
+        </w:rPr>
+        <w:t>Js</w:t>
+      </w:r>
+      <w:proofErr w:type="spellEnd"/>
+      <w:r>
+        <w:rPr>
+          <w:color w:val="371E77"/>
+        </w:rPr>
+        <w:t>(</w:t>
+      </w:r>
+      <w:proofErr w:type="gramEnd"/>
+      <w:r>
+        <w:rPr>
+          <w:color w:val="371E77"/>
+        </w:rPr>
+        <w:t>Express),</w:t>
       </w:r>
       <w:r>
         <w:rPr>
@@ -3677,12 +3777,14 @@
         </w:rPr>
         <w:t xml:space="preserve"> </w:t>
       </w:r>
+      <w:proofErr w:type="spellStart"/>
       <w:r>
         <w:rPr>
           <w:color w:val="371E77"/>
         </w:rPr>
         <w:t>Mongodb</w:t>
       </w:r>
+      <w:proofErr w:type="spellEnd"/>
     </w:p>
     <w:p>
       <w:pPr>
@@ -4024,12 +4126,21 @@
         </w:rPr>
         <w:t xml:space="preserve"> </w:t>
       </w:r>
-      <w:r>
-        <w:rPr>
-          <w:color w:val="1B023B"/>
-          <w:sz w:val="20"/>
-        </w:rPr>
-        <w:t>cesses,</w:t>
+      <w:proofErr w:type="spellStart"/>
+      <w:r>
+        <w:rPr>
+          <w:color w:val="1B023B"/>
+          <w:sz w:val="20"/>
+        </w:rPr>
+        <w:t>cesses</w:t>
+      </w:r>
+      <w:proofErr w:type="spellEnd"/>
+      <w:r>
+        <w:rPr>
+          <w:color w:val="1B023B"/>
+          <w:sz w:val="20"/>
+        </w:rPr>
+        <w:t>,</w:t>
       </w:r>
       <w:r>
         <w:rPr>
@@ -4460,6 +4571,7 @@
         </w:rPr>
         <w:t xml:space="preserve"> </w:t>
       </w:r>
+      <w:proofErr w:type="gramStart"/>
       <w:r>
         <w:rPr>
           <w:color w:val="1B023B"/>
@@ -4467,6 +4579,7 @@
         </w:rPr>
         <w:t>Generating</w:t>
       </w:r>
+      <w:proofErr w:type="gramEnd"/>
       <w:r>
         <w:rPr>
           <w:color w:val="1B023B"/>
@@ -4502,14 +4615,20 @@
       <w:pPr>
         <w:pStyle w:val="Heading2"/>
         <w:spacing w:before="149"/>
+        <w:rPr>
+          <w:u w:val="single"/>
+        </w:rPr>
       </w:pPr>
       <w:hyperlink r:id="rId13">
+        <w:proofErr w:type="spellStart"/>
         <w:r>
           <w:rPr>
             <w:color w:val="1B023B"/>
+            <w:u w:val="single"/>
           </w:rPr>
           <w:t>ConnectHub</w:t>
         </w:r>
+        <w:proofErr w:type="spellEnd"/>
       </w:hyperlink>
     </w:p>
     <w:p>
@@ -4530,18 +4649,27 @@
         </w:rPr>
         <w:t xml:space="preserve"> </w:t>
       </w:r>
-      <w:r>
-        <w:rPr>
-          <w:color w:val="371E77"/>
-        </w:rPr>
-        <w:t>Css,</w:t>
-      </w:r>
-      <w:r>
-        <w:rPr>
-          <w:color w:val="371E77"/>
-        </w:rPr>
-        <w:t xml:space="preserve"> </w:t>
-      </w:r>
+      <w:proofErr w:type="spellStart"/>
+      <w:r>
+        <w:rPr>
+          <w:color w:val="371E77"/>
+        </w:rPr>
+        <w:t>Css</w:t>
+      </w:r>
+      <w:proofErr w:type="spellEnd"/>
+      <w:r>
+        <w:rPr>
+          <w:color w:val="371E77"/>
+        </w:rPr>
+        <w:t>,</w:t>
+      </w:r>
+      <w:r>
+        <w:rPr>
+          <w:color w:val="371E77"/>
+        </w:rPr>
+        <w:t xml:space="preserve"> </w:t>
+      </w:r>
+      <w:proofErr w:type="spellStart"/>
       <w:r>
         <w:rPr>
           <w:color w:val="371E77"/>
@@ -4554,6 +4682,7 @@
         </w:rPr>
         <w:t>avascript</w:t>
       </w:r>
+      <w:proofErr w:type="spellEnd"/>
       <w:r>
         <w:rPr>
           <w:color w:val="371E77"/>
@@ -4579,12 +4708,14 @@
         </w:rPr>
         <w:t xml:space="preserve"> </w:t>
       </w:r>
+      <w:proofErr w:type="spellStart"/>
       <w:r>
         <w:rPr>
           <w:color w:val="371E77"/>
         </w:rPr>
         <w:t>Js</w:t>
       </w:r>
+      <w:proofErr w:type="spellEnd"/>
       <w:r>
         <w:rPr>
           <w:color w:val="371E77"/>
@@ -4604,12 +4735,14 @@
         </w:rPr>
         <w:t xml:space="preserve"> </w:t>
       </w:r>
+      <w:proofErr w:type="spellStart"/>
       <w:r>
         <w:rPr>
           <w:color w:val="371E77"/>
         </w:rPr>
         <w:t>Websockets</w:t>
       </w:r>
+      <w:proofErr w:type="spellEnd"/>
     </w:p>
     <w:p>
       <w:pPr>
@@ -5566,6 +5699,7 @@
         </w:rPr>
         <w:t xml:space="preserve"> </w:t>
       </w:r>
+      <w:proofErr w:type="spellStart"/>
       <w:r>
         <w:rPr>
           <w:color w:val="1B023B"/>
@@ -5573,6 +5707,7 @@
         </w:rPr>
         <w:t>CodeChef</w:t>
       </w:r>
+      <w:proofErr w:type="spellEnd"/>
     </w:p>
     <w:p>
       <w:pPr>
@@ -5747,6 +5882,7 @@
         </w:rPr>
         <w:t xml:space="preserve"> </w:t>
       </w:r>
+      <w:proofErr w:type="spellStart"/>
       <w:r>
         <w:rPr>
           <w:color w:val="1B023B"/>
@@ -5754,6 +5890,7 @@
         </w:rPr>
         <w:t>CodeChef</w:t>
       </w:r>
+      <w:proofErr w:type="spellEnd"/>
       <w:r>
         <w:rPr>
           <w:color w:val="1B023B"/>
@@ -5762,6 +5899,7 @@
         </w:rPr>
         <w:t xml:space="preserve"> </w:t>
       </w:r>
+      <w:proofErr w:type="spellStart"/>
       <w:r>
         <w:rPr>
           <w:color w:val="1B023B"/>
@@ -5769,6 +5907,7 @@
         </w:rPr>
         <w:t>CookOff</w:t>
       </w:r>
+      <w:proofErr w:type="spellEnd"/>
       <w:r>
         <w:rPr>
           <w:color w:val="1B023B"/>

</xml_diff>

<commit_message>
added text message to send to people on linkedin
</commit_message>
<xml_diff>
--- a/highest_ats_score_resume (1).docx
+++ b/highest_ats_score_resume (1).docx
@@ -398,17 +398,8 @@
             <w:color w:val="371E77"/>
             <w:u w:val="single" w:color="371E77"/>
           </w:rPr>
-          <w:t>linkedin.com/in/</w:t>
+          <w:t>linkedin.com/in/rishurana</w:t>
         </w:r>
-        <w:proofErr w:type="spellStart"/>
-        <w:r>
-          <w:rPr>
-            <w:color w:val="371E77"/>
-            <w:u w:val="single" w:color="371E77"/>
-          </w:rPr>
-          <w:t>rishurana</w:t>
-        </w:r>
-        <w:proofErr w:type="spellEnd"/>
       </w:hyperlink>
     </w:p>
     <w:p>
@@ -509,19 +500,11 @@
         </w:rPr>
         <w:t xml:space="preserve"> </w:t>
       </w:r>
-      <w:proofErr w:type="spellStart"/>
-      <w:r>
-        <w:rPr>
-          <w:color w:val="1B023B"/>
-        </w:rPr>
-        <w:t>Javascript</w:t>
-      </w:r>
-      <w:proofErr w:type="spellEnd"/>
-      <w:r>
-        <w:rPr>
-          <w:color w:val="1B023B"/>
-        </w:rPr>
-        <w:t>,</w:t>
+      <w:r>
+        <w:rPr>
+          <w:color w:val="1B023B"/>
+        </w:rPr>
+        <w:t>Javascript,</w:t>
       </w:r>
       <w:r>
         <w:rPr>
@@ -729,19 +712,11 @@
         </w:rPr>
         <w:t xml:space="preserve"> </w:t>
       </w:r>
-      <w:proofErr w:type="spellStart"/>
-      <w:r>
-        <w:rPr>
-          <w:color w:val="1B023B"/>
-        </w:rPr>
-        <w:t>ExpressJs</w:t>
-      </w:r>
-      <w:proofErr w:type="spellEnd"/>
-      <w:r>
-        <w:rPr>
-          <w:color w:val="1B023B"/>
-        </w:rPr>
-        <w:t>,</w:t>
+      <w:r>
+        <w:rPr>
+          <w:color w:val="1B023B"/>
+        </w:rPr>
+        <w:t>ExpressJs,</w:t>
       </w:r>
       <w:r>
         <w:rPr>
@@ -857,21 +832,7 @@
         <w:rPr>
           <w:color w:val="1B023B"/>
         </w:rPr>
-        <w:t xml:space="preserve">, Spring, </w:t>
-      </w:r>
-      <w:proofErr w:type="spellStart"/>
-      <w:r>
-        <w:rPr>
-          <w:color w:val="1B023B"/>
-        </w:rPr>
-        <w:t>NodeJs</w:t>
-      </w:r>
-      <w:proofErr w:type="spellEnd"/>
-      <w:r>
-        <w:rPr>
-          <w:color w:val="1B023B"/>
-        </w:rPr>
-        <w:t>, Azure, JIRA</w:t>
+        <w:t>, Spring, NodeJs, Azure, JIRA</w:t>
       </w:r>
     </w:p>
     <w:p>
@@ -928,7 +889,6 @@
           <w:sz w:val="20"/>
         </w:rPr>
       </w:pPr>
-      <w:proofErr w:type="spellStart"/>
       <w:r>
         <w:rPr>
           <w:rFonts w:ascii="Arial"/>
@@ -936,17 +896,7 @@
           <w:color w:val="1B023B"/>
           <w:sz w:val="20"/>
         </w:rPr>
-        <w:t>Incedo</w:t>
-      </w:r>
-      <w:proofErr w:type="spellEnd"/>
-      <w:r>
-        <w:rPr>
-          <w:rFonts w:ascii="Arial"/>
-          <w:b/>
-          <w:color w:val="1B023B"/>
-          <w:sz w:val="20"/>
-        </w:rPr>
-        <w:t>,</w:t>
+        <w:t>Incedo,</w:t>
       </w:r>
       <w:r>
         <w:rPr>
@@ -1679,202 +1629,14 @@
           <w:color w:val="1B023B"/>
           <w:sz w:val="20"/>
         </w:rPr>
-        <w:t>Managed</w:t>
-      </w:r>
-      <w:r>
-        <w:rPr>
-          <w:color w:val="1B023B"/>
-          <w:spacing w:val="36"/>
-          <w:sz w:val="20"/>
-        </w:rPr>
-        <w:t xml:space="preserve"> </w:t>
-      </w:r>
-      <w:r>
-        <w:rPr>
-          <w:color w:val="1B023B"/>
-          <w:sz w:val="20"/>
-        </w:rPr>
-        <w:t>daily</w:t>
-      </w:r>
-      <w:r>
-        <w:rPr>
-          <w:color w:val="1B023B"/>
-          <w:spacing w:val="36"/>
-          <w:sz w:val="20"/>
-        </w:rPr>
-        <w:t xml:space="preserve"> </w:t>
-      </w:r>
-      <w:r>
-        <w:rPr>
-          <w:color w:val="1B023B"/>
-          <w:sz w:val="20"/>
-        </w:rPr>
-        <w:t>production</w:t>
-      </w:r>
-      <w:r>
-        <w:rPr>
-          <w:color w:val="1B023B"/>
-          <w:spacing w:val="37"/>
-          <w:sz w:val="20"/>
-        </w:rPr>
-        <w:t xml:space="preserve"> </w:t>
-      </w:r>
-      <w:r>
-        <w:rPr>
-          <w:color w:val="1B023B"/>
-          <w:sz w:val="20"/>
-        </w:rPr>
-        <w:t>and</w:t>
-      </w:r>
-      <w:r>
-        <w:rPr>
-          <w:color w:val="1B023B"/>
-          <w:spacing w:val="36"/>
-          <w:sz w:val="20"/>
-        </w:rPr>
-        <w:t xml:space="preserve"> </w:t>
-      </w:r>
-      <w:r>
-        <w:rPr>
-          <w:color w:val="1B023B"/>
-          <w:sz w:val="20"/>
-        </w:rPr>
-        <w:t>non-production</w:t>
-      </w:r>
-      <w:r>
-        <w:rPr>
-          <w:color w:val="1B023B"/>
-          <w:spacing w:val="37"/>
-          <w:sz w:val="20"/>
-        </w:rPr>
-        <w:t xml:space="preserve"> </w:t>
-      </w:r>
-      <w:r>
-        <w:rPr>
-          <w:color w:val="1B023B"/>
-          <w:sz w:val="20"/>
-        </w:rPr>
-        <w:t>deployments,</w:t>
-      </w:r>
-      <w:r>
-        <w:rPr>
-          <w:color w:val="1B023B"/>
-          <w:spacing w:val="47"/>
-          <w:sz w:val="20"/>
-        </w:rPr>
-        <w:t xml:space="preserve"> </w:t>
-      </w:r>
-      <w:r>
-        <w:rPr>
-          <w:color w:val="1B023B"/>
-          <w:sz w:val="20"/>
-        </w:rPr>
-        <w:t>resolving</w:t>
-      </w:r>
-      <w:r>
-        <w:rPr>
-          <w:color w:val="1B023B"/>
-          <w:spacing w:val="38"/>
-          <w:sz w:val="20"/>
-        </w:rPr>
-        <w:t xml:space="preserve"> </w:t>
-      </w:r>
-      <w:r>
-        <w:rPr>
-          <w:color w:val="1B023B"/>
-          <w:sz w:val="20"/>
-        </w:rPr>
-        <w:t>non-production</w:t>
-      </w:r>
-      <w:r>
-        <w:rPr>
-          <w:color w:val="1B023B"/>
-          <w:spacing w:val="36"/>
-          <w:sz w:val="20"/>
-        </w:rPr>
-        <w:t xml:space="preserve"> </w:t>
-      </w:r>
-      <w:r>
-        <w:rPr>
-          <w:color w:val="1B023B"/>
-          <w:sz w:val="20"/>
-        </w:rPr>
-        <w:t>issues</w:t>
-      </w:r>
-      <w:r>
-        <w:rPr>
-          <w:color w:val="1B023B"/>
-          <w:spacing w:val="37"/>
-          <w:sz w:val="20"/>
-        </w:rPr>
-        <w:t xml:space="preserve"> </w:t>
-      </w:r>
-      <w:r>
-        <w:rPr>
-          <w:color w:val="1B023B"/>
-          <w:sz w:val="20"/>
-        </w:rPr>
-        <w:t>promptly</w:t>
-      </w:r>
-      <w:r>
-        <w:rPr>
-          <w:color w:val="1B023B"/>
-          <w:spacing w:val="36"/>
-          <w:sz w:val="20"/>
-        </w:rPr>
-        <w:t xml:space="preserve"> </w:t>
-      </w:r>
-      <w:r>
-        <w:rPr>
-          <w:color w:val="1B023B"/>
-          <w:sz w:val="20"/>
-        </w:rPr>
-        <w:t>to</w:t>
-      </w:r>
-      <w:r>
-        <w:rPr>
-          <w:color w:val="1B023B"/>
-          <w:spacing w:val="37"/>
-          <w:sz w:val="20"/>
-        </w:rPr>
-        <w:t xml:space="preserve"> </w:t>
-      </w:r>
-      <w:r>
-        <w:rPr>
-          <w:color w:val="1B023B"/>
-          <w:sz w:val="20"/>
-        </w:rPr>
-        <w:t>ensure</w:t>
-      </w:r>
-      <w:r>
-        <w:rPr>
-          <w:color w:val="1B023B"/>
-          <w:spacing w:val="-53"/>
-          <w:sz w:val="20"/>
-        </w:rPr>
-        <w:t xml:space="preserve"> </w:t>
-      </w:r>
-      <w:r>
-        <w:rPr>
-          <w:color w:val="1B023B"/>
-          <w:sz w:val="20"/>
-        </w:rPr>
-        <w:t>smooth</w:t>
-      </w:r>
-      <w:r>
-        <w:rPr>
-          <w:color w:val="1B023B"/>
-          <w:spacing w:val="-2"/>
-          <w:sz w:val="20"/>
-        </w:rPr>
-        <w:t xml:space="preserve"> </w:t>
-      </w:r>
-      <w:r>
-        <w:rPr>
-          <w:color w:val="1B023B"/>
-          <w:sz w:val="20"/>
-        </w:rPr>
-        <w:t>operations</w:t>
+        <w:t xml:space="preserve">Implemented and Integrated DocuSign feature for </w:t>
+      </w:r>
+      <w:r>
+        <w:rPr>
+          <w:color w:val="1B023B"/>
+          <w:sz w:val="20"/>
+        </w:rPr>
+        <w:t>Assetmark Tracking Center to streamline electronic signature process</w:t>
       </w:r>
     </w:p>
     <w:p>
@@ -2188,6 +1950,58 @@
     </w:p>
     <w:p>
       <w:pPr>
+        <w:pStyle w:val="ListParagraph"/>
+        <w:numPr>
+          <w:ilvl w:val="0"/>
+          <w:numId w:val="2"/>
+        </w:numPr>
+        <w:tabs>
+          <w:tab w:val="left" w:pos="514"/>
+        </w:tabs>
+        <w:spacing w:line="249" w:lineRule="auto"/>
+        <w:ind w:right="113"/>
+        <w:rPr>
+          <w:sz w:val="20"/>
+        </w:rPr>
+      </w:pPr>
+      <w:r>
+        <w:rPr>
+          <w:color w:val="1B023B"/>
+          <w:sz w:val="20"/>
+        </w:rPr>
+        <w:t>Developed and orch</w:t>
+      </w:r>
+      <w:r>
+        <w:rPr>
+          <w:color w:val="1B023B"/>
+          <w:sz w:val="20"/>
+        </w:rPr>
+        <w:t>e</w:t>
+      </w:r>
+      <w:r>
+        <w:rPr>
+          <w:color w:val="1B023B"/>
+          <w:sz w:val="20"/>
+        </w:rPr>
+        <w:t>st</w:t>
+      </w:r>
+      <w:r>
+        <w:rPr>
+          <w:color w:val="1B023B"/>
+          <w:sz w:val="20"/>
+        </w:rPr>
+        <w:t>rated</w:t>
+      </w:r>
+      <w:r>
+        <w:rPr>
+          <w:color w:val="1B023B"/>
+          <w:sz w:val="20"/>
+        </w:rPr>
+        <w:t xml:space="preserve"> Function Apps and Logic Apps for APIs on Azure</w:t>
+      </w:r>
+    </w:p>
+    <w:p>
+      <w:pPr>
         <w:tabs>
           <w:tab w:val="left" w:pos="9013"/>
         </w:tabs>
@@ -2197,7 +2011,6 @@
           <w:sz w:val="20"/>
         </w:rPr>
       </w:pPr>
-      <w:proofErr w:type="spellStart"/>
       <w:r>
         <w:rPr>
           <w:rFonts w:ascii="Arial"/>
@@ -2205,17 +2018,7 @@
           <w:color w:val="1B023B"/>
           <w:sz w:val="20"/>
         </w:rPr>
-        <w:t>Incedo</w:t>
-      </w:r>
-      <w:proofErr w:type="spellEnd"/>
-      <w:r>
-        <w:rPr>
-          <w:rFonts w:ascii="Arial"/>
-          <w:b/>
-          <w:color w:val="1B023B"/>
-          <w:sz w:val="20"/>
-        </w:rPr>
-        <w:t>,</w:t>
+        <w:t>Incedo,</w:t>
       </w:r>
       <w:r>
         <w:rPr>
@@ -3694,7 +3497,6 @@
         </w:rPr>
       </w:pPr>
       <w:hyperlink r:id="rId12">
-        <w:proofErr w:type="spellStart"/>
         <w:r>
           <w:rPr>
             <w:color w:val="1B023B"/>
@@ -3702,7 +3504,6 @@
           </w:rPr>
           <w:t>ShopEase</w:t>
         </w:r>
-        <w:proofErr w:type="spellEnd"/>
       </w:hyperlink>
     </w:p>
     <w:p>
@@ -3722,27 +3523,11 @@
         </w:rPr>
         <w:t xml:space="preserve"> </w:t>
       </w:r>
-      <w:proofErr w:type="spellStart"/>
-      <w:proofErr w:type="gramStart"/>
-      <w:r>
-        <w:rPr>
-          <w:color w:val="371E77"/>
-        </w:rPr>
-        <w:t>Js</w:t>
-      </w:r>
-      <w:proofErr w:type="spellEnd"/>
-      <w:r>
-        <w:rPr>
-          <w:color w:val="371E77"/>
-        </w:rPr>
-        <w:t>(</w:t>
-      </w:r>
-      <w:proofErr w:type="gramEnd"/>
-      <w:r>
-        <w:rPr>
-          <w:color w:val="371E77"/>
-        </w:rPr>
-        <w:t>Express),</w:t>
+      <w:r>
+        <w:rPr>
+          <w:color w:val="371E77"/>
+        </w:rPr>
+        <w:t>Js(Express),</w:t>
       </w:r>
       <w:r>
         <w:rPr>
@@ -3777,14 +3562,12 @@
         </w:rPr>
         <w:t xml:space="preserve"> </w:t>
       </w:r>
-      <w:proofErr w:type="spellStart"/>
       <w:r>
         <w:rPr>
           <w:color w:val="371E77"/>
         </w:rPr>
         <w:t>Mongodb</w:t>
       </w:r>
-      <w:proofErr w:type="spellEnd"/>
     </w:p>
     <w:p>
       <w:pPr>
@@ -4126,21 +3909,12 @@
         </w:rPr>
         <w:t xml:space="preserve"> </w:t>
       </w:r>
-      <w:proofErr w:type="spellStart"/>
-      <w:r>
-        <w:rPr>
-          <w:color w:val="1B023B"/>
-          <w:sz w:val="20"/>
-        </w:rPr>
-        <w:t>cesses</w:t>
-      </w:r>
-      <w:proofErr w:type="spellEnd"/>
-      <w:r>
-        <w:rPr>
-          <w:color w:val="1B023B"/>
-          <w:sz w:val="20"/>
-        </w:rPr>
-        <w:t>,</w:t>
+      <w:r>
+        <w:rPr>
+          <w:color w:val="1B023B"/>
+          <w:sz w:val="20"/>
+        </w:rPr>
+        <w:t>cesses,</w:t>
       </w:r>
       <w:r>
         <w:rPr>
@@ -4571,7 +4345,6 @@
         </w:rPr>
         <w:t xml:space="preserve"> </w:t>
       </w:r>
-      <w:proofErr w:type="gramStart"/>
       <w:r>
         <w:rPr>
           <w:color w:val="1B023B"/>
@@ -4579,7 +4352,6 @@
         </w:rPr>
         <w:t>Generating</w:t>
       </w:r>
-      <w:proofErr w:type="gramEnd"/>
       <w:r>
         <w:rPr>
           <w:color w:val="1B023B"/>
@@ -4620,7 +4392,6 @@
         </w:rPr>
       </w:pPr>
       <w:hyperlink r:id="rId13">
-        <w:proofErr w:type="spellStart"/>
         <w:r>
           <w:rPr>
             <w:color w:val="1B023B"/>
@@ -4628,7 +4399,6 @@
           </w:rPr>
           <w:t>ConnectHub</w:t>
         </w:r>
-        <w:proofErr w:type="spellEnd"/>
       </w:hyperlink>
     </w:p>
     <w:p>
@@ -4649,14 +4419,30 @@
         </w:rPr>
         <w:t xml:space="preserve"> </w:t>
       </w:r>
-      <w:proofErr w:type="spellStart"/>
-      <w:r>
-        <w:rPr>
-          <w:color w:val="371E77"/>
-        </w:rPr>
-        <w:t>Css</w:t>
-      </w:r>
-      <w:proofErr w:type="spellEnd"/>
+      <w:r>
+        <w:rPr>
+          <w:color w:val="371E77"/>
+        </w:rPr>
+        <w:t>Css,</w:t>
+      </w:r>
+      <w:r>
+        <w:rPr>
+          <w:color w:val="371E77"/>
+        </w:rPr>
+        <w:t xml:space="preserve"> </w:t>
+      </w:r>
+      <w:r>
+        <w:rPr>
+          <w:color w:val="371E77"/>
+        </w:rPr>
+        <w:t>J</w:t>
+      </w:r>
+      <w:r>
+        <w:rPr>
+          <w:color w:val="371E77"/>
+        </w:rPr>
+        <w:t>avascript</w:t>
+      </w:r>
       <w:r>
         <w:rPr>
           <w:color w:val="371E77"/>
@@ -4669,32 +4455,6 @@
         </w:rPr>
         <w:t xml:space="preserve"> </w:t>
       </w:r>
-      <w:proofErr w:type="spellStart"/>
-      <w:r>
-        <w:rPr>
-          <w:color w:val="371E77"/>
-        </w:rPr>
-        <w:t>J</w:t>
-      </w:r>
-      <w:r>
-        <w:rPr>
-          <w:color w:val="371E77"/>
-        </w:rPr>
-        <w:t>avascript</w:t>
-      </w:r>
-      <w:proofErr w:type="spellEnd"/>
-      <w:r>
-        <w:rPr>
-          <w:color w:val="371E77"/>
-        </w:rPr>
-        <w:t>,</w:t>
-      </w:r>
-      <w:r>
-        <w:rPr>
-          <w:color w:val="371E77"/>
-        </w:rPr>
-        <w:t xml:space="preserve"> </w:t>
-      </w:r>
       <w:r>
         <w:rPr>
           <w:color w:val="371E77"/>
@@ -4708,14 +4468,12 @@
         </w:rPr>
         <w:t xml:space="preserve"> </w:t>
       </w:r>
-      <w:proofErr w:type="spellStart"/>
       <w:r>
         <w:rPr>
           <w:color w:val="371E77"/>
         </w:rPr>
         <w:t>Js</w:t>
       </w:r>
-      <w:proofErr w:type="spellEnd"/>
       <w:r>
         <w:rPr>
           <w:color w:val="371E77"/>
@@ -4735,14 +4493,12 @@
         </w:rPr>
         <w:t xml:space="preserve"> </w:t>
       </w:r>
-      <w:proofErr w:type="spellStart"/>
       <w:r>
         <w:rPr>
           <w:color w:val="371E77"/>
         </w:rPr>
         <w:t>Websockets</w:t>
       </w:r>
-      <w:proofErr w:type="spellEnd"/>
     </w:p>
     <w:p>
       <w:pPr>
@@ -5699,7 +5455,6 @@
         </w:rPr>
         <w:t xml:space="preserve"> </w:t>
       </w:r>
-      <w:proofErr w:type="spellStart"/>
       <w:r>
         <w:rPr>
           <w:color w:val="1B023B"/>
@@ -5707,7 +5462,6 @@
         </w:rPr>
         <w:t>CodeChef</w:t>
       </w:r>
-      <w:proofErr w:type="spellEnd"/>
     </w:p>
     <w:p>
       <w:pPr>
@@ -5882,7 +5636,6 @@
         </w:rPr>
         <w:t xml:space="preserve"> </w:t>
       </w:r>
-      <w:proofErr w:type="spellStart"/>
       <w:r>
         <w:rPr>
           <w:color w:val="1B023B"/>
@@ -5890,7 +5643,6 @@
         </w:rPr>
         <w:t>CodeChef</w:t>
       </w:r>
-      <w:proofErr w:type="spellEnd"/>
       <w:r>
         <w:rPr>
           <w:color w:val="1B023B"/>
@@ -5899,7 +5651,6 @@
         </w:rPr>
         <w:t xml:space="preserve"> </w:t>
       </w:r>
-      <w:proofErr w:type="spellStart"/>
       <w:r>
         <w:rPr>
           <w:color w:val="1B023B"/>
@@ -5907,7 +5658,6 @@
         </w:rPr>
         <w:t>CookOff</w:t>
       </w:r>
-      <w:proofErr w:type="spellEnd"/>
       <w:r>
         <w:rPr>
           <w:color w:val="1B023B"/>

</xml_diff>